<commit_message>
minor adjustment in test plan
</commit_message>
<xml_diff>
--- a/doc/test-plan.docx
+++ b/doc/test-plan.docx
@@ -2591,7 +2591,20 @@
         <w:t xml:space="preserve">Outcome</w:t>
       </w:r>
       <w:r>
-        <w:t xml:space="preserve">: The player will enter the game scene. The player will be spawned at the last map that he/she reached last time. This button will not show if there is no available save</w:t>
+        <w:t xml:space="preserve">: The player will enter the game scene. The player will be spawned at the last map that he/she reached last time. This button will not show if there is no available save.</w:t>
+      </w:r>
+      <w:r>
+        <w:t xml:space="preserve"> </w:t>
+      </w:r>
+      <w:r>
+        <w:rPr>
+          <w:bCs/>
+          <w:b/>
+        </w:rPr>
+        <w:t xml:space="preserve">Note</w:t>
+      </w:r>
+      <w:r>
+        <w:t xml:space="preserve">: The player could only have a valid save if he/she reaches at least the second level i.e. passed the first tutorial map.</w:t>
       </w:r>
     </w:p>
     <w:p>

</xml_diff>

<commit_message>
test plan minor adjustment
</commit_message>
<xml_diff>
--- a/doc/test-plan.docx
+++ b/doc/test-plan.docx
@@ -4029,6 +4029,17 @@
       </w:pPr>
       <w:r>
         <w:t xml:space="preserve">Player's upgrade status will be saved as well, except they cannot be adjusted in game scene so there will be no effect.</w:t>
+      </w:r>
+    </w:p>
+    <w:p>
+      <w:pPr>
+        <w:numPr>
+          <w:ilvl w:val="0"/>
+          <w:numId w:val="1000"/>
+        </w:numPr>
+      </w:pPr>
+      <w:r>
+        <w:t xml:space="preserve">Additionally, game will not be saved when the player manually closes the window.</w:t>
       </w:r>
     </w:p>
     <w:bookmarkEnd w:id="112"/>

</xml_diff>

<commit_message>
update test plan and bug report
</commit_message>
<xml_diff>
--- a/doc/test-plan.docx
+++ b/doc/test-plan.docx
@@ -4045,6 +4045,1575 @@
     <w:bookmarkEnd w:id="112"/>
     <w:bookmarkEnd w:id="113"/>
     <w:bookmarkEnd w:id="114"/>
+    <w:bookmarkStart w:id="160" w:name="test-plan---m4"/>
+    <w:p>
+      <w:pPr>
+        <w:pStyle w:val="Heading1"/>
+      </w:pPr>
+      <w:r>
+        <w:t xml:space="preserve">Test Plan - M4</w:t>
+      </w:r>
+    </w:p>
+    <w:bookmarkStart w:id="118" w:name="upgrade-menu"/>
+    <w:p>
+      <w:pPr>
+        <w:pStyle w:val="Heading2"/>
+      </w:pPr>
+      <w:r>
+        <w:t xml:space="preserve">Upgrade Menu</w:t>
+      </w:r>
+    </w:p>
+    <w:p>
+      <w:pPr>
+        <w:pStyle w:val="FirstParagraph"/>
+      </w:pPr>
+      <w:r>
+        <w:drawing>
+          <wp:inline>
+            <wp:extent cx="5334000" cy="3128836"/>
+            <wp:effectExtent b="0" l="0" r="0" t="0"/>
+            <wp:docPr descr="" title="fig:" id="116" name="Picture"/>
+            <a:graphic>
+              <a:graphicData uri="http://schemas.openxmlformats.org/drawingml/2006/picture">
+                <pic:pic>
+                  <pic:nvPicPr>
+                    <pic:cNvPr descr="C:\Users\liu20\AppData\Roaming\Typora\typora-user-images\image-20241202085552665.png" id="117" name="Picture"/>
+                    <pic:cNvPicPr>
+                      <a:picLocks noChangeArrowheads="1" noChangeAspect="1"/>
+                    </pic:cNvPicPr>
+                  </pic:nvPicPr>
+                  <pic:blipFill>
+                    <a:blip r:embed="rId115"/>
+                    <a:stretch>
+                      <a:fillRect/>
+                    </a:stretch>
+                  </pic:blipFill>
+                  <pic:spPr bwMode="auto">
+                    <a:xfrm>
+                      <a:off x="0" y="0"/>
+                      <a:ext cx="5334000" cy="3128836"/>
+                    </a:xfrm>
+                    <a:prstGeom prst="rect">
+                      <a:avLst/>
+                    </a:prstGeom>
+                    <a:noFill/>
+                    <a:ln w="9525">
+                      <a:noFill/>
+                      <a:headEnd/>
+                      <a:tailEnd/>
+                    </a:ln>
+                  </pic:spPr>
+                </pic:pic>
+              </a:graphicData>
+            </a:graphic>
+          </wp:inline>
+        </w:drawing>
+      </w:r>
+    </w:p>
+    <w:p>
+      <w:pPr>
+        <w:numPr>
+          <w:ilvl w:val="0"/>
+          <w:numId w:val="1041"/>
+        </w:numPr>
+      </w:pPr>
+      <w:r>
+        <w:rPr>
+          <w:bCs/>
+          <w:b/>
+        </w:rPr>
+        <w:t xml:space="preserve">Action</w:t>
+      </w:r>
+      <w:r>
+        <w:t xml:space="preserve">: Press the Reset button</w:t>
+      </w:r>
+    </w:p>
+    <w:p>
+      <w:pPr>
+        <w:numPr>
+          <w:ilvl w:val="0"/>
+          <w:numId w:val="1041"/>
+        </w:numPr>
+      </w:pPr>
+      <w:r>
+        <w:rPr>
+          <w:bCs/>
+          <w:b/>
+        </w:rPr>
+        <w:t xml:space="preserve">Outcome</w:t>
+      </w:r>
+      <w:r>
+        <w:t xml:space="preserve">: The experience points, extra max HP and extra initial ammo will be reset to 0</w:t>
+      </w:r>
+    </w:p>
+    <w:bookmarkEnd w:id="118"/>
+    <w:bookmarkStart w:id="122" w:name="profession-scene-2"/>
+    <w:p>
+      <w:pPr>
+        <w:pStyle w:val="Heading2"/>
+      </w:pPr>
+      <w:r>
+        <w:t xml:space="preserve">Profession Scene</w:t>
+      </w:r>
+    </w:p>
+    <w:p>
+      <w:pPr>
+        <w:pStyle w:val="FirstParagraph"/>
+      </w:pPr>
+      <w:r>
+        <w:drawing>
+          <wp:inline>
+            <wp:extent cx="5334000" cy="3128836"/>
+            <wp:effectExtent b="0" l="0" r="0" t="0"/>
+            <wp:docPr descr="" title="fig:" id="120" name="Picture"/>
+            <a:graphic>
+              <a:graphicData uri="http://schemas.openxmlformats.org/drawingml/2006/picture">
+                <pic:pic>
+                  <pic:nvPicPr>
+                    <pic:cNvPr descr="C:\Users\liu20\AppData\Roaming\Typora\typora-user-images\image-20241202101342219.png" id="121" name="Picture"/>
+                    <pic:cNvPicPr>
+                      <a:picLocks noChangeArrowheads="1" noChangeAspect="1"/>
+                    </pic:cNvPicPr>
+                  </pic:nvPicPr>
+                  <pic:blipFill>
+                    <a:blip r:embed="rId119"/>
+                    <a:stretch>
+                      <a:fillRect/>
+                    </a:stretch>
+                  </pic:blipFill>
+                  <pic:spPr bwMode="auto">
+                    <a:xfrm>
+                      <a:off x="0" y="0"/>
+                      <a:ext cx="5334000" cy="3128836"/>
+                    </a:xfrm>
+                    <a:prstGeom prst="rect">
+                      <a:avLst/>
+                    </a:prstGeom>
+                    <a:noFill/>
+                    <a:ln w="9525">
+                      <a:noFill/>
+                      <a:headEnd/>
+                      <a:tailEnd/>
+                    </a:ln>
+                  </pic:spPr>
+                </pic:pic>
+              </a:graphicData>
+            </a:graphic>
+          </wp:inline>
+        </w:drawing>
+      </w:r>
+    </w:p>
+    <w:p>
+      <w:pPr>
+        <w:pStyle w:val="BodyText"/>
+      </w:pPr>
+      <w:r>
+        <w:t xml:space="preserve">Aside from the special abilities, new sprites are added for each profession.</w:t>
+      </w:r>
+    </w:p>
+    <w:p>
+      <w:pPr>
+        <w:numPr>
+          <w:ilvl w:val="0"/>
+          <w:numId w:val="1042"/>
+        </w:numPr>
+      </w:pPr>
+      <w:r>
+        <w:rPr>
+          <w:bCs/>
+          <w:b/>
+        </w:rPr>
+        <w:t xml:space="preserve">Action</w:t>
+      </w:r>
+      <w:r>
+        <w:t xml:space="preserve">: Select a profession and confirm</w:t>
+      </w:r>
+    </w:p>
+    <w:p>
+      <w:pPr>
+        <w:numPr>
+          <w:ilvl w:val="0"/>
+          <w:numId w:val="1043"/>
+        </w:numPr>
+      </w:pPr>
+      <w:r>
+        <w:rPr>
+          <w:bCs/>
+          <w:b/>
+        </w:rPr>
+        <w:t xml:space="preserve">Outcome</w:t>
+      </w:r>
+      <w:r>
+        <w:t xml:space="preserve">: The player's sprite will be the one selected in the profession scene.</w:t>
+      </w:r>
+    </w:p>
+    <w:bookmarkEnd w:id="122"/>
+    <w:bookmarkStart w:id="154" w:name="game-scene-3"/>
+    <w:p>
+      <w:pPr>
+        <w:pStyle w:val="Heading2"/>
+      </w:pPr>
+      <w:r>
+        <w:t xml:space="preserve">Game Scene</w:t>
+      </w:r>
+    </w:p>
+    <w:bookmarkStart w:id="135" w:name="enemies"/>
+    <w:p>
+      <w:pPr>
+        <w:pStyle w:val="Heading3"/>
+      </w:pPr>
+      <w:r>
+        <w:t xml:space="preserve">Enemies</w:t>
+      </w:r>
+    </w:p>
+    <w:p>
+      <w:pPr>
+        <w:pStyle w:val="FirstParagraph"/>
+      </w:pPr>
+      <w:r>
+        <w:drawing>
+          <wp:inline>
+            <wp:extent cx="1435100" cy="1422400"/>
+            <wp:effectExtent b="0" l="0" r="0" t="0"/>
+            <wp:docPr descr="" title="fig:" id="124" name="Picture"/>
+            <a:graphic>
+              <a:graphicData uri="http://schemas.openxmlformats.org/drawingml/2006/picture">
+                <pic:pic>
+                  <pic:nvPicPr>
+                    <pic:cNvPr descr="C:\Users\liu20\AppData\Roaming\Typora\typora-user-images\image-20241202093413474.png" id="125" name="Picture"/>
+                    <pic:cNvPicPr>
+                      <a:picLocks noChangeArrowheads="1" noChangeAspect="1"/>
+                    </pic:cNvPicPr>
+                  </pic:nvPicPr>
+                  <pic:blipFill>
+                    <a:blip r:embed="rId123"/>
+                    <a:stretch>
+                      <a:fillRect/>
+                    </a:stretch>
+                  </pic:blipFill>
+                  <pic:spPr bwMode="auto">
+                    <a:xfrm>
+                      <a:off x="0" y="0"/>
+                      <a:ext cx="1435100" cy="1422400"/>
+                    </a:xfrm>
+                    <a:prstGeom prst="rect">
+                      <a:avLst/>
+                    </a:prstGeom>
+                    <a:noFill/>
+                    <a:ln w="9525">
+                      <a:noFill/>
+                      <a:headEnd/>
+                      <a:tailEnd/>
+                    </a:ln>
+                  </pic:spPr>
+                </pic:pic>
+              </a:graphicData>
+            </a:graphic>
+          </wp:inline>
+        </w:drawing>
+      </w:r>
+    </w:p>
+    <w:p>
+      <w:pPr>
+        <w:pStyle w:val="BodyText"/>
+      </w:pPr>
+      <w:r>
+        <w:t xml:space="preserve">Zombie is the most basic enemy of the game.</w:t>
+      </w:r>
+    </w:p>
+    <w:p>
+      <w:pPr>
+        <w:numPr>
+          <w:ilvl w:val="0"/>
+          <w:numId w:val="1044"/>
+        </w:numPr>
+      </w:pPr>
+      <w:r>
+        <w:rPr>
+          <w:bCs/>
+          <w:b/>
+        </w:rPr>
+        <w:t xml:space="preserve">Action</w:t>
+      </w:r>
+      <w:r>
+        <w:t xml:space="preserve">: Enters the detection radius of the zombie.</w:t>
+      </w:r>
+    </w:p>
+    <w:p>
+      <w:pPr>
+        <w:numPr>
+          <w:ilvl w:val="0"/>
+          <w:numId w:val="1044"/>
+        </w:numPr>
+      </w:pPr>
+      <w:r>
+        <w:rPr>
+          <w:bCs/>
+          <w:b/>
+        </w:rPr>
+        <w:t xml:space="preserve">Outcome</w:t>
+      </w:r>
+      <w:r>
+        <w:t xml:space="preserve">: The zombie will start to look for a path towards the player. Damage will be dealt to the player if it touches the player.</w:t>
+      </w:r>
+    </w:p>
+    <w:p>
+      <w:pPr>
+        <w:pStyle w:val="FirstParagraph"/>
+      </w:pPr>
+      <w:r>
+        <w:drawing>
+          <wp:inline>
+            <wp:extent cx="1536700" cy="1384300"/>
+            <wp:effectExtent b="0" l="0" r="0" t="0"/>
+            <wp:docPr descr="" title="fig:" id="127" name="Picture"/>
+            <a:graphic>
+              <a:graphicData uri="http://schemas.openxmlformats.org/drawingml/2006/picture">
+                <pic:pic>
+                  <pic:nvPicPr>
+                    <pic:cNvPr descr="C:\Users\liu20\AppData\Roaming\Typora\typora-user-images\image-20241202090528774.png" id="128" name="Picture"/>
+                    <pic:cNvPicPr>
+                      <a:picLocks noChangeArrowheads="1" noChangeAspect="1"/>
+                    </pic:cNvPicPr>
+                  </pic:nvPicPr>
+                  <pic:blipFill>
+                    <a:blip r:embed="rId126"/>
+                    <a:stretch>
+                      <a:fillRect/>
+                    </a:stretch>
+                  </pic:blipFill>
+                  <pic:spPr bwMode="auto">
+                    <a:xfrm>
+                      <a:off x="0" y="0"/>
+                      <a:ext cx="1536700" cy="1384300"/>
+                    </a:xfrm>
+                    <a:prstGeom prst="rect">
+                      <a:avLst/>
+                    </a:prstGeom>
+                    <a:noFill/>
+                    <a:ln w="9525">
+                      <a:noFill/>
+                      <a:headEnd/>
+                      <a:tailEnd/>
+                    </a:ln>
+                  </pic:spPr>
+                </pic:pic>
+              </a:graphicData>
+            </a:graphic>
+          </wp:inline>
+        </w:drawing>
+      </w:r>
+    </w:p>
+    <w:p>
+      <w:pPr>
+        <w:pStyle w:val="BodyText"/>
+      </w:pPr>
+      <w:r>
+        <w:t xml:space="preserve">Spider is a type of agile enemy. It has triple the speed of the zombie. Instead of moving directly towards the player, it will attempt to charge towards the player within a certain range.</w:t>
+      </w:r>
+    </w:p>
+    <w:p>
+      <w:pPr>
+        <w:numPr>
+          <w:ilvl w:val="0"/>
+          <w:numId w:val="1045"/>
+        </w:numPr>
+      </w:pPr>
+      <w:r>
+        <w:rPr>
+          <w:bCs/>
+          <w:b/>
+        </w:rPr>
+        <w:t xml:space="preserve">Action</w:t>
+      </w:r>
+      <w:r>
+        <w:t xml:space="preserve">: Enters the detection radius of the spider</w:t>
+      </w:r>
+    </w:p>
+    <w:p>
+      <w:pPr>
+        <w:numPr>
+          <w:ilvl w:val="0"/>
+          <w:numId w:val="1045"/>
+        </w:numPr>
+      </w:pPr>
+      <w:r>
+        <w:rPr>
+          <w:bCs/>
+          <w:b/>
+        </w:rPr>
+        <w:t xml:space="preserve">Outcome</w:t>
+      </w:r>
+      <w:r>
+        <w:t xml:space="preserve">: The spider will start to look for a path towards the player</w:t>
+      </w:r>
+    </w:p>
+    <w:p>
+      <w:pPr>
+        <w:numPr>
+          <w:ilvl w:val="0"/>
+          <w:numId w:val="1046"/>
+        </w:numPr>
+      </w:pPr>
+      <w:r>
+        <w:rPr>
+          <w:bCs/>
+          <w:b/>
+        </w:rPr>
+        <w:t xml:space="preserve">Action</w:t>
+      </w:r>
+      <w:r>
+        <w:t xml:space="preserve">: Enters the charging radius of the spider</w:t>
+      </w:r>
+    </w:p>
+    <w:p>
+      <w:pPr>
+        <w:numPr>
+          <w:ilvl w:val="0"/>
+          <w:numId w:val="1046"/>
+        </w:numPr>
+      </w:pPr>
+      <w:r>
+        <w:rPr>
+          <w:bCs/>
+          <w:b/>
+        </w:rPr>
+        <w:t xml:space="preserve">Outcome</w:t>
+      </w:r>
+      <w:r>
+        <w:t xml:space="preserve">: Spider will quickly turn red, indicating that it is accumulating strength. After a short while, it will charge towards the player's position. Damage will be dealt to the player if it touches the player.</w:t>
+      </w:r>
+    </w:p>
+    <w:p>
+      <w:pPr>
+        <w:pStyle w:val="FirstParagraph"/>
+      </w:pPr>
+      <w:r>
+        <w:drawing>
+          <wp:inline>
+            <wp:extent cx="1930400" cy="2603500"/>
+            <wp:effectExtent b="0" l="0" r="0" t="0"/>
+            <wp:docPr descr="" title="fig:" id="130" name="Picture"/>
+            <a:graphic>
+              <a:graphicData uri="http://schemas.openxmlformats.org/drawingml/2006/picture">
+                <pic:pic>
+                  <pic:nvPicPr>
+                    <pic:cNvPr descr="C:\Users\liu20\AppData\Roaming\Typora\typora-user-images\image-20241202091603286.png" id="131" name="Picture"/>
+                    <pic:cNvPicPr>
+                      <a:picLocks noChangeArrowheads="1" noChangeAspect="1"/>
+                    </pic:cNvPicPr>
+                  </pic:nvPicPr>
+                  <pic:blipFill>
+                    <a:blip r:embed="rId129"/>
+                    <a:stretch>
+                      <a:fillRect/>
+                    </a:stretch>
+                  </pic:blipFill>
+                  <pic:spPr bwMode="auto">
+                    <a:xfrm>
+                      <a:off x="0" y="0"/>
+                      <a:ext cx="1930400" cy="2603500"/>
+                    </a:xfrm>
+                    <a:prstGeom prst="rect">
+                      <a:avLst/>
+                    </a:prstGeom>
+                    <a:noFill/>
+                    <a:ln w="9525">
+                      <a:noFill/>
+                      <a:headEnd/>
+                      <a:tailEnd/>
+                    </a:ln>
+                  </pic:spPr>
+                </pic:pic>
+              </a:graphicData>
+            </a:graphic>
+          </wp:inline>
+        </w:drawing>
+      </w:r>
+    </w:p>
+    <w:p>
+      <w:pPr>
+        <w:pStyle w:val="BodyText"/>
+      </w:pPr>
+      <w:r>
+        <w:t xml:space="preserve">Giant is a type of tank enemy. It has double the detection radius, health and size of the zombie. However, it only has half the movement speed.</w:t>
+      </w:r>
+    </w:p>
+    <w:p>
+      <w:pPr>
+        <w:numPr>
+          <w:ilvl w:val="0"/>
+          <w:numId w:val="1047"/>
+        </w:numPr>
+      </w:pPr>
+      <w:r>
+        <w:rPr>
+          <w:bCs/>
+          <w:b/>
+        </w:rPr>
+        <w:t xml:space="preserve">Action</w:t>
+      </w:r>
+      <w:r>
+        <w:t xml:space="preserve">: Enters the detection radius of the giant.</w:t>
+      </w:r>
+    </w:p>
+    <w:p>
+      <w:pPr>
+        <w:numPr>
+          <w:ilvl w:val="0"/>
+          <w:numId w:val="1047"/>
+        </w:numPr>
+      </w:pPr>
+      <w:r>
+        <w:rPr>
+          <w:bCs/>
+          <w:b/>
+        </w:rPr>
+        <w:t xml:space="preserve">Outcome</w:t>
+      </w:r>
+      <w:r>
+        <w:t xml:space="preserve">: The giant will start to look for a path towards the player. Damage will be dealt to the player if it touches the player.</w:t>
+      </w:r>
+    </w:p>
+    <w:p>
+      <w:pPr>
+        <w:pStyle w:val="FirstParagraph"/>
+      </w:pPr>
+      <w:r>
+        <w:drawing>
+          <wp:inline>
+            <wp:extent cx="2235200" cy="2374900"/>
+            <wp:effectExtent b="0" l="0" r="0" t="0"/>
+            <wp:docPr descr="" title="fig:" id="133" name="Picture"/>
+            <a:graphic>
+              <a:graphicData uri="http://schemas.openxmlformats.org/drawingml/2006/picture">
+                <pic:pic>
+                  <pic:nvPicPr>
+                    <pic:cNvPr descr="C:\Users\liu20\AppData\Roaming\Typora\typora-user-images\image-20241202092441582.png" id="134" name="Picture"/>
+                    <pic:cNvPicPr>
+                      <a:picLocks noChangeArrowheads="1" noChangeAspect="1"/>
+                    </pic:cNvPicPr>
+                  </pic:nvPicPr>
+                  <pic:blipFill>
+                    <a:blip r:embed="rId132"/>
+                    <a:stretch>
+                      <a:fillRect/>
+                    </a:stretch>
+                  </pic:blipFill>
+                  <pic:spPr bwMode="auto">
+                    <a:xfrm>
+                      <a:off x="0" y="0"/>
+                      <a:ext cx="2235200" cy="2374900"/>
+                    </a:xfrm>
+                    <a:prstGeom prst="rect">
+                      <a:avLst/>
+                    </a:prstGeom>
+                    <a:noFill/>
+                    <a:ln w="9525">
+                      <a:noFill/>
+                      <a:headEnd/>
+                      <a:tailEnd/>
+                    </a:ln>
+                  </pic:spPr>
+                </pic:pic>
+              </a:graphicData>
+            </a:graphic>
+          </wp:inline>
+        </w:drawing>
+      </w:r>
+    </w:p>
+    <w:p>
+      <w:pPr>
+        <w:pStyle w:val="BodyText"/>
+      </w:pPr>
+      <w:r>
+        <w:t xml:space="preserve">The</w:t>
+      </w:r>
+      <w:r>
+        <w:t xml:space="preserve"> </w:t>
+      </w:r>
+      <w:r>
+        <w:rPr>
+          <w:iCs/>
+          <w:i/>
+        </w:rPr>
+        <w:t xml:space="preserve">Doctor</w:t>
+      </w:r>
+      <w:r>
+        <w:t xml:space="preserve"> </w:t>
+      </w:r>
+      <w:r>
+        <w:t xml:space="preserve">is the final boss of the game. It has exceptionally high health. It also has an unique attack animation. It will only appear in the last stage.</w:t>
+      </w:r>
+    </w:p>
+    <w:p>
+      <w:pPr>
+        <w:numPr>
+          <w:ilvl w:val="0"/>
+          <w:numId w:val="1048"/>
+        </w:numPr>
+      </w:pPr>
+      <w:r>
+        <w:rPr>
+          <w:bCs/>
+          <w:b/>
+        </w:rPr>
+        <w:t xml:space="preserve">Action</w:t>
+      </w:r>
+      <w:r>
+        <w:t xml:space="preserve">: Enters the detection radius of the doctor.</w:t>
+      </w:r>
+    </w:p>
+    <w:p>
+      <w:pPr>
+        <w:numPr>
+          <w:ilvl w:val="0"/>
+          <w:numId w:val="1048"/>
+        </w:numPr>
+      </w:pPr>
+      <w:r>
+        <w:rPr>
+          <w:bCs/>
+          <w:b/>
+        </w:rPr>
+        <w:t xml:space="preserve">Outcome</w:t>
+      </w:r>
+      <w:r>
+        <w:t xml:space="preserve">: The doctor will start to look for a path towards the player.</w:t>
+      </w:r>
+    </w:p>
+    <w:p>
+      <w:pPr>
+        <w:numPr>
+          <w:ilvl w:val="0"/>
+          <w:numId w:val="1048"/>
+        </w:numPr>
+      </w:pPr>
+      <w:r>
+        <w:rPr>
+          <w:bCs/>
+          <w:b/>
+        </w:rPr>
+        <w:t xml:space="preserve">Action</w:t>
+      </w:r>
+      <w:r>
+        <w:t xml:space="preserve">: The player touches the doctor.</w:t>
+      </w:r>
+    </w:p>
+    <w:p>
+      <w:pPr>
+        <w:numPr>
+          <w:ilvl w:val="0"/>
+          <w:numId w:val="1048"/>
+        </w:numPr>
+      </w:pPr>
+      <w:r>
+        <w:rPr>
+          <w:bCs/>
+          <w:b/>
+        </w:rPr>
+        <w:t xml:space="preserve">Outcome</w:t>
+      </w:r>
+      <w:r>
+        <w:t xml:space="preserve">: The doctor will play an attack animation and will remain fixed until the animation is finished. Damage will be dealt to the player.</w:t>
+      </w:r>
+    </w:p>
+    <w:p>
+      <w:pPr>
+        <w:numPr>
+          <w:ilvl w:val="0"/>
+          <w:numId w:val="1048"/>
+        </w:numPr>
+      </w:pPr>
+      <w:r>
+        <w:rPr>
+          <w:bCs/>
+          <w:b/>
+        </w:rPr>
+        <w:t xml:space="preserve">Action</w:t>
+      </w:r>
+      <w:r>
+        <w:t xml:space="preserve">: Defeat the doctor.</w:t>
+      </w:r>
+    </w:p>
+    <w:p>
+      <w:pPr>
+        <w:numPr>
+          <w:ilvl w:val="0"/>
+          <w:numId w:val="1048"/>
+        </w:numPr>
+      </w:pPr>
+      <w:r>
+        <w:rPr>
+          <w:bCs/>
+          <w:b/>
+        </w:rPr>
+        <w:t xml:space="preserve">Outcome</w:t>
+      </w:r>
+      <w:r>
+        <w:t xml:space="preserve">: A stair to the next level will be spawned at the current position of the doctor.</w:t>
+      </w:r>
+    </w:p>
+    <w:bookmarkEnd w:id="135"/>
+    <w:bookmarkStart w:id="145" w:name="new-power-ups"/>
+    <w:p>
+      <w:pPr>
+        <w:pStyle w:val="Heading3"/>
+      </w:pPr>
+      <w:r>
+        <w:t xml:space="preserve">New Power Ups</w:t>
+      </w:r>
+    </w:p>
+    <w:p>
+      <w:pPr>
+        <w:numPr>
+          <w:ilvl w:val="0"/>
+          <w:numId w:val="1049"/>
+        </w:numPr>
+      </w:pPr>
+      <w:r>
+        <w:rPr>
+          <w:bCs/>
+          <w:b/>
+        </w:rPr>
+        <w:t xml:space="preserve">Action</w:t>
+      </w:r>
+      <w:r>
+        <w:t xml:space="preserve">: Hover the mouse over the power up icon.</w:t>
+      </w:r>
+    </w:p>
+    <w:p>
+      <w:pPr>
+        <w:numPr>
+          <w:ilvl w:val="0"/>
+          <w:numId w:val="1049"/>
+        </w:numPr>
+      </w:pPr>
+      <w:r>
+        <w:rPr>
+          <w:bCs/>
+          <w:b/>
+        </w:rPr>
+        <w:t xml:space="preserve">Outcome</w:t>
+      </w:r>
+      <w:r>
+        <w:t xml:space="preserve">: A short text will be displayed to explain the effect of the power up.</w:t>
+      </w:r>
+    </w:p>
+    <w:p>
+      <w:pPr>
+        <w:pStyle w:val="FirstParagraph"/>
+      </w:pPr>
+      <w:r>
+        <w:drawing>
+          <wp:inline>
+            <wp:extent cx="5334000" cy="901521"/>
+            <wp:effectExtent b="0" l="0" r="0" t="0"/>
+            <wp:docPr descr="" title="fig:" id="137" name="Picture"/>
+            <a:graphic>
+              <a:graphicData uri="http://schemas.openxmlformats.org/drawingml/2006/picture">
+                <pic:pic>
+                  <pic:nvPicPr>
+                    <pic:cNvPr descr="C:\Users\liu20\AppData\Roaming\Typora\typora-user-images\image-20241202095617566.png" id="138" name="Picture"/>
+                    <pic:cNvPicPr>
+                      <a:picLocks noChangeArrowheads="1" noChangeAspect="1"/>
+                    </pic:cNvPicPr>
+                  </pic:nvPicPr>
+                  <pic:blipFill>
+                    <a:blip r:embed="rId136"/>
+                    <a:stretch>
+                      <a:fillRect/>
+                    </a:stretch>
+                  </pic:blipFill>
+                  <pic:spPr bwMode="auto">
+                    <a:xfrm>
+                      <a:off x="0" y="0"/>
+                      <a:ext cx="5334000" cy="901521"/>
+                    </a:xfrm>
+                    <a:prstGeom prst="rect">
+                      <a:avLst/>
+                    </a:prstGeom>
+                    <a:noFill/>
+                    <a:ln w="9525">
+                      <a:noFill/>
+                      <a:headEnd/>
+                      <a:tailEnd/>
+                    </a:ln>
+                  </pic:spPr>
+                </pic:pic>
+              </a:graphicData>
+            </a:graphic>
+          </wp:inline>
+        </w:drawing>
+      </w:r>
+    </w:p>
+    <w:p>
+      <w:pPr>
+        <w:numPr>
+          <w:ilvl w:val="0"/>
+          <w:numId w:val="1050"/>
+        </w:numPr>
+      </w:pPr>
+      <w:r>
+        <w:rPr>
+          <w:bCs/>
+          <w:b/>
+        </w:rPr>
+        <w:t xml:space="preserve">Action</w:t>
+      </w:r>
+      <w:r>
+        <w:t xml:space="preserve">: Kill an enemy with the life steal power up.</w:t>
+      </w:r>
+    </w:p>
+    <w:p>
+      <w:pPr>
+        <w:numPr>
+          <w:ilvl w:val="0"/>
+          <w:numId w:val="1050"/>
+        </w:numPr>
+      </w:pPr>
+      <w:r>
+        <w:rPr>
+          <w:bCs/>
+          <w:b/>
+        </w:rPr>
+        <w:t xml:space="preserve">Outcome</w:t>
+      </w:r>
+      <w:r>
+        <w:t xml:space="preserve">: The player will be healed. The healed amount is equal to the stack of the power up.</w:t>
+      </w:r>
+    </w:p>
+    <w:p>
+      <w:pPr>
+        <w:pStyle w:val="FirstParagraph"/>
+      </w:pPr>
+      <w:r>
+        <w:drawing>
+          <wp:inline>
+            <wp:extent cx="5334000" cy="836083"/>
+            <wp:effectExtent b="0" l="0" r="0" t="0"/>
+            <wp:docPr descr="" title="fig:" id="140" name="Picture"/>
+            <a:graphic>
+              <a:graphicData uri="http://schemas.openxmlformats.org/drawingml/2006/picture">
+                <pic:pic>
+                  <pic:nvPicPr>
+                    <pic:cNvPr descr="C:\Users\liu20\AppData\Roaming\Typora\typora-user-images\image-20241202095843745.png" id="141" name="Picture"/>
+                    <pic:cNvPicPr>
+                      <a:picLocks noChangeArrowheads="1" noChangeAspect="1"/>
+                    </pic:cNvPicPr>
+                  </pic:nvPicPr>
+                  <pic:blipFill>
+                    <a:blip r:embed="rId139"/>
+                    <a:stretch>
+                      <a:fillRect/>
+                    </a:stretch>
+                  </pic:blipFill>
+                  <pic:spPr bwMode="auto">
+                    <a:xfrm>
+                      <a:off x="0" y="0"/>
+                      <a:ext cx="5334000" cy="836083"/>
+                    </a:xfrm>
+                    <a:prstGeom prst="rect">
+                      <a:avLst/>
+                    </a:prstGeom>
+                    <a:noFill/>
+                    <a:ln w="9525">
+                      <a:noFill/>
+                      <a:headEnd/>
+                      <a:tailEnd/>
+                    </a:ln>
+                  </pic:spPr>
+                </pic:pic>
+              </a:graphicData>
+            </a:graphic>
+          </wp:inline>
+        </w:drawing>
+      </w:r>
+    </w:p>
+    <w:p>
+      <w:pPr>
+        <w:numPr>
+          <w:ilvl w:val="0"/>
+          <w:numId w:val="1051"/>
+        </w:numPr>
+      </w:pPr>
+      <w:r>
+        <w:rPr>
+          <w:bCs/>
+          <w:b/>
+        </w:rPr>
+        <w:t xml:space="preserve">Action</w:t>
+      </w:r>
+      <w:r>
+        <w:t xml:space="preserve">: Shoot bullets</w:t>
+      </w:r>
+    </w:p>
+    <w:p>
+      <w:pPr>
+        <w:numPr>
+          <w:ilvl w:val="0"/>
+          <w:numId w:val="1051"/>
+        </w:numPr>
+      </w:pPr>
+      <w:r>
+        <w:rPr>
+          <w:bCs/>
+          <w:b/>
+        </w:rPr>
+        <w:t xml:space="preserve">Outcome</w:t>
+      </w:r>
+      <w:r>
+        <w:t xml:space="preserve">: The bullet will bounce off walls. The amount of bounces is determined by the stack of the power up.</w:t>
+      </w:r>
+    </w:p>
+    <w:p>
+      <w:pPr>
+        <w:pStyle w:val="FirstParagraph"/>
+      </w:pPr>
+      <w:r>
+        <w:drawing>
+          <wp:inline>
+            <wp:extent cx="5308600" cy="1079500"/>
+            <wp:effectExtent b="0" l="0" r="0" t="0"/>
+            <wp:docPr descr="" title="fig:" id="143" name="Picture"/>
+            <a:graphic>
+              <a:graphicData uri="http://schemas.openxmlformats.org/drawingml/2006/picture">
+                <pic:pic>
+                  <pic:nvPicPr>
+                    <pic:cNvPr descr="C:\Users\liu20\AppData\Roaming\Typora\typora-user-images\image-20241202101224964.png" id="144" name="Picture"/>
+                    <pic:cNvPicPr>
+                      <a:picLocks noChangeArrowheads="1" noChangeAspect="1"/>
+                    </pic:cNvPicPr>
+                  </pic:nvPicPr>
+                  <pic:blipFill>
+                    <a:blip r:embed="rId142"/>
+                    <a:stretch>
+                      <a:fillRect/>
+                    </a:stretch>
+                  </pic:blipFill>
+                  <pic:spPr bwMode="auto">
+                    <a:xfrm>
+                      <a:off x="0" y="0"/>
+                      <a:ext cx="5308600" cy="1079500"/>
+                    </a:xfrm>
+                    <a:prstGeom prst="rect">
+                      <a:avLst/>
+                    </a:prstGeom>
+                    <a:noFill/>
+                    <a:ln w="9525">
+                      <a:noFill/>
+                      <a:headEnd/>
+                      <a:tailEnd/>
+                    </a:ln>
+                  </pic:spPr>
+                </pic:pic>
+              </a:graphicData>
+            </a:graphic>
+          </wp:inline>
+        </w:drawing>
+      </w:r>
+    </w:p>
+    <w:p>
+      <w:pPr>
+        <w:numPr>
+          <w:ilvl w:val="0"/>
+          <w:numId w:val="1052"/>
+        </w:numPr>
+      </w:pPr>
+      <w:r>
+        <w:rPr>
+          <w:bCs/>
+          <w:b/>
+        </w:rPr>
+        <w:t xml:space="preserve">Action</w:t>
+      </w:r>
+      <w:r>
+        <w:t xml:space="preserve">: Shoot bullets</w:t>
+      </w:r>
+    </w:p>
+    <w:p>
+      <w:pPr>
+        <w:numPr>
+          <w:ilvl w:val="0"/>
+          <w:numId w:val="1052"/>
+        </w:numPr>
+      </w:pPr>
+      <w:r>
+        <w:rPr>
+          <w:bCs/>
+          <w:b/>
+        </w:rPr>
+        <w:t xml:space="preserve">Outcome</w:t>
+      </w:r>
+      <w:r>
+        <w:t xml:space="preserve">: The firing rate of the bullet will be increased by the stack of the power up.</w:t>
+      </w:r>
+    </w:p>
+    <w:bookmarkEnd w:id="145"/>
+    <w:bookmarkStart w:id="149" w:name="X7ef424547efa4d9c8e503f94c470fd764f14d0e"/>
+    <w:p>
+      <w:pPr>
+        <w:pStyle w:val="Heading3"/>
+      </w:pPr>
+      <w:r>
+        <w:t xml:space="preserve">2D Dynamic Shadow</w:t>
+      </w:r>
+    </w:p>
+    <w:p>
+      <w:pPr>
+        <w:pStyle w:val="FirstParagraph"/>
+      </w:pPr>
+      <w:r>
+        <w:drawing>
+          <wp:inline>
+            <wp:extent cx="5334000" cy="3128836"/>
+            <wp:effectExtent b="0" l="0" r="0" t="0"/>
+            <wp:docPr descr="" title="fig:" id="147" name="Picture"/>
+            <a:graphic>
+              <a:graphicData uri="http://schemas.openxmlformats.org/drawingml/2006/picture">
+                <pic:pic>
+                  <pic:nvPicPr>
+                    <pic:cNvPr descr="C:\Users\liu20\AppData\Roaming\Typora\typora-user-images\image-20241202094452195.png" id="148" name="Picture"/>
+                    <pic:cNvPicPr>
+                      <a:picLocks noChangeArrowheads="1" noChangeAspect="1"/>
+                    </pic:cNvPicPr>
+                  </pic:nvPicPr>
+                  <pic:blipFill>
+                    <a:blip r:embed="rId146"/>
+                    <a:stretch>
+                      <a:fillRect/>
+                    </a:stretch>
+                  </pic:blipFill>
+                  <pic:spPr bwMode="auto">
+                    <a:xfrm>
+                      <a:off x="0" y="0"/>
+                      <a:ext cx="5334000" cy="3128836"/>
+                    </a:xfrm>
+                    <a:prstGeom prst="rect">
+                      <a:avLst/>
+                    </a:prstGeom>
+                    <a:noFill/>
+                    <a:ln w="9525">
+                      <a:noFill/>
+                      <a:headEnd/>
+                      <a:tailEnd/>
+                    </a:ln>
+                  </pic:spPr>
+                </pic:pic>
+              </a:graphicData>
+            </a:graphic>
+          </wp:inline>
+        </w:drawing>
+      </w:r>
+    </w:p>
+    <w:p>
+      <w:pPr>
+        <w:numPr>
+          <w:ilvl w:val="0"/>
+          <w:numId w:val="1053"/>
+        </w:numPr>
+      </w:pPr>
+      <w:r>
+        <w:rPr>
+          <w:bCs/>
+          <w:b/>
+        </w:rPr>
+        <w:t xml:space="preserve">Action</w:t>
+      </w:r>
+      <w:r>
+        <w:t xml:space="preserve">: Move the player within the map.</w:t>
+      </w:r>
+    </w:p>
+    <w:p>
+      <w:pPr>
+        <w:numPr>
+          <w:ilvl w:val="0"/>
+          <w:numId w:val="1053"/>
+        </w:numPr>
+      </w:pPr>
+      <w:r>
+        <w:rPr>
+          <w:bCs/>
+          <w:b/>
+        </w:rPr>
+        <w:t xml:space="preserve">Outcome</w:t>
+      </w:r>
+      <w:r>
+        <w:t xml:space="preserve">: The player will act as a light source and dynamic shadow will be casted to areas near the walls and where light cannot reach, as shown by the image above.</w:t>
+      </w:r>
+    </w:p>
+    <w:p>
+      <w:pPr>
+        <w:numPr>
+          <w:ilvl w:val="0"/>
+          <w:numId w:val="1053"/>
+        </w:numPr>
+      </w:pPr>
+      <w:r>
+        <w:rPr>
+          <w:bCs/>
+          <w:b/>
+        </w:rPr>
+        <w:t xml:space="preserve">Action</w:t>
+      </w:r>
+      <w:r>
+        <w:t xml:space="preserve">: Enemy moves into the shadow.</w:t>
+      </w:r>
+    </w:p>
+    <w:p>
+      <w:pPr>
+        <w:numPr>
+          <w:ilvl w:val="0"/>
+          <w:numId w:val="1053"/>
+        </w:numPr>
+      </w:pPr>
+      <w:r>
+        <w:rPr>
+          <w:bCs/>
+          <w:b/>
+        </w:rPr>
+        <w:t xml:space="preserve">Outcome</w:t>
+      </w:r>
+      <w:r>
+        <w:t xml:space="preserve">: Enemy in the shadow will not be visible.</w:t>
+      </w:r>
+    </w:p>
+    <w:p>
+      <w:pPr>
+        <w:numPr>
+          <w:ilvl w:val="0"/>
+          <w:numId w:val="1053"/>
+        </w:numPr>
+      </w:pPr>
+      <w:r>
+        <w:rPr>
+          <w:bCs/>
+          <w:b/>
+        </w:rPr>
+        <w:t xml:space="preserve">Action</w:t>
+      </w:r>
+      <w:r>
+        <w:t xml:space="preserve">: Chest in the shadow.</w:t>
+      </w:r>
+    </w:p>
+    <w:p>
+      <w:pPr>
+        <w:numPr>
+          <w:ilvl w:val="0"/>
+          <w:numId w:val="1053"/>
+        </w:numPr>
+      </w:pPr>
+      <w:r>
+        <w:rPr>
+          <w:bCs/>
+          <w:b/>
+        </w:rPr>
+        <w:t xml:space="preserve">Outcome</w:t>
+      </w:r>
+      <w:r>
+        <w:t xml:space="preserve">: Chest in the shadow will not be visible.</w:t>
+      </w:r>
+    </w:p>
+    <w:p>
+      <w:pPr>
+        <w:numPr>
+          <w:ilvl w:val="0"/>
+          <w:numId w:val="1053"/>
+        </w:numPr>
+      </w:pPr>
+      <w:r>
+        <w:rPr>
+          <w:bCs/>
+          <w:b/>
+        </w:rPr>
+        <w:t xml:space="preserve">Action</w:t>
+      </w:r>
+      <w:r>
+        <w:t xml:space="preserve">: Bullet moves into the shadow</w:t>
+      </w:r>
+    </w:p>
+    <w:p>
+      <w:pPr>
+        <w:numPr>
+          <w:ilvl w:val="0"/>
+          <w:numId w:val="1053"/>
+        </w:numPr>
+      </w:pPr>
+      <w:r>
+        <w:rPr>
+          <w:bCs/>
+          <w:b/>
+        </w:rPr>
+        <w:t xml:space="preserve">Outcome</w:t>
+      </w:r>
+      <w:r>
+        <w:t xml:space="preserve">: Bullet in the shadow will not be visible.</w:t>
+      </w:r>
+    </w:p>
+    <w:bookmarkEnd w:id="149"/>
+    <w:bookmarkStart w:id="153" w:name="battery-level"/>
+    <w:p>
+      <w:pPr>
+        <w:pStyle w:val="Heading3"/>
+      </w:pPr>
+      <w:r>
+        <w:t xml:space="preserve">Battery Level</w:t>
+      </w:r>
+    </w:p>
+    <w:p>
+      <w:pPr>
+        <w:pStyle w:val="FirstParagraph"/>
+      </w:pPr>
+      <w:r>
+        <w:drawing>
+          <wp:inline>
+            <wp:extent cx="2616200" cy="609600"/>
+            <wp:effectExtent b="0" l="0" r="0" t="0"/>
+            <wp:docPr descr="" title="fig:" id="151" name="Picture"/>
+            <a:graphic>
+              <a:graphicData uri="http://schemas.openxmlformats.org/drawingml/2006/picture">
+                <pic:pic>
+                  <pic:nvPicPr>
+                    <pic:cNvPr descr="C:\Users\liu20\AppData\Roaming\Typora\typora-user-images\image-20241202101600465.png" id="152" name="Picture"/>
+                    <pic:cNvPicPr>
+                      <a:picLocks noChangeArrowheads="1" noChangeAspect="1"/>
+                    </pic:cNvPicPr>
+                  </pic:nvPicPr>
+                  <pic:blipFill>
+                    <a:blip r:embed="rId150"/>
+                    <a:stretch>
+                      <a:fillRect/>
+                    </a:stretch>
+                  </pic:blipFill>
+                  <pic:spPr bwMode="auto">
+                    <a:xfrm>
+                      <a:off x="0" y="0"/>
+                      <a:ext cx="2616200" cy="609600"/>
+                    </a:xfrm>
+                    <a:prstGeom prst="rect">
+                      <a:avLst/>
+                    </a:prstGeom>
+                    <a:noFill/>
+                    <a:ln w="9525">
+                      <a:noFill/>
+                      <a:headEnd/>
+                      <a:tailEnd/>
+                    </a:ln>
+                  </pic:spPr>
+                </pic:pic>
+              </a:graphicData>
+            </a:graphic>
+          </wp:inline>
+        </w:drawing>
+      </w:r>
+    </w:p>
+    <w:p>
+      <w:pPr>
+        <w:pStyle w:val="BodyText"/>
+      </w:pPr>
+      <w:r>
+        <w:t xml:space="preserve">Battery level is shown at the upper right corner of the screen. This indicates the battery level of the player's light source. It will decrease in time and restore at the start of each level. Hence, it acts as a timer for each level.</w:t>
+      </w:r>
+    </w:p>
+    <w:p>
+      <w:pPr>
+        <w:numPr>
+          <w:ilvl w:val="0"/>
+          <w:numId w:val="1054"/>
+        </w:numPr>
+      </w:pPr>
+      <w:r>
+        <w:rPr>
+          <w:bCs/>
+          <w:b/>
+        </w:rPr>
+        <w:t xml:space="preserve">Action</w:t>
+      </w:r>
+      <w:r>
+        <w:t xml:space="preserve">: Enter a new level.</w:t>
+      </w:r>
+    </w:p>
+    <w:p>
+      <w:pPr>
+        <w:numPr>
+          <w:ilvl w:val="0"/>
+          <w:numId w:val="1054"/>
+        </w:numPr>
+      </w:pPr>
+      <w:r>
+        <w:rPr>
+          <w:bCs/>
+          <w:b/>
+        </w:rPr>
+        <w:t xml:space="preserve">Outcome</w:t>
+      </w:r>
+      <w:r>
+        <w:t xml:space="preserve">: The battery level will be restored to 100%</w:t>
+      </w:r>
+    </w:p>
+    <w:p>
+      <w:pPr>
+        <w:numPr>
+          <w:ilvl w:val="0"/>
+          <w:numId w:val="1054"/>
+        </w:numPr>
+      </w:pPr>
+      <w:r>
+        <w:rPr>
+          <w:bCs/>
+          <w:b/>
+        </w:rPr>
+        <w:t xml:space="preserve">Action</w:t>
+      </w:r>
+      <w:r>
+        <w:t xml:space="preserve">: Time elapses.</w:t>
+      </w:r>
+    </w:p>
+    <w:p>
+      <w:pPr>
+        <w:numPr>
+          <w:ilvl w:val="0"/>
+          <w:numId w:val="1054"/>
+        </w:numPr>
+      </w:pPr>
+      <w:r>
+        <w:rPr>
+          <w:bCs/>
+          <w:b/>
+        </w:rPr>
+        <w:t xml:space="preserve">Outcome</w:t>
+      </w:r>
+      <w:r>
+        <w:t xml:space="preserve">: The battery level will slowly decrease. As the batter level decrease, the field of view of the player will also decrease.</w:t>
+      </w:r>
+    </w:p>
+    <w:p>
+      <w:pPr>
+        <w:numPr>
+          <w:ilvl w:val="0"/>
+          <w:numId w:val="1054"/>
+        </w:numPr>
+      </w:pPr>
+      <w:r>
+        <w:rPr>
+          <w:bCs/>
+          <w:b/>
+        </w:rPr>
+        <w:t xml:space="preserve">Action</w:t>
+      </w:r>
+      <w:r>
+        <w:t xml:space="preserve">: Battery level reaches zero.</w:t>
+      </w:r>
+    </w:p>
+    <w:p>
+      <w:pPr>
+        <w:numPr>
+          <w:ilvl w:val="0"/>
+          <w:numId w:val="1054"/>
+        </w:numPr>
+      </w:pPr>
+      <w:r>
+        <w:rPr>
+          <w:bCs/>
+          <w:b/>
+        </w:rPr>
+        <w:t xml:space="preserve">Outcome</w:t>
+      </w:r>
+      <w:r>
+        <w:t xml:space="preserve">: The field of view will be minimal. In addition, spiders will be randomly spawned around the player.</w:t>
+      </w:r>
+    </w:p>
+    <w:bookmarkEnd w:id="153"/>
+    <w:bookmarkEnd w:id="154"/>
+    <w:bookmarkStart w:id="158" w:name="ending-scene"/>
+    <w:p>
+      <w:pPr>
+        <w:pStyle w:val="Heading2"/>
+      </w:pPr>
+      <w:r>
+        <w:t xml:space="preserve">Ending Scene</w:t>
+      </w:r>
+    </w:p>
+    <w:p>
+      <w:pPr>
+        <w:pStyle w:val="FirstParagraph"/>
+      </w:pPr>
+      <w:r>
+        <w:drawing>
+          <wp:inline>
+            <wp:extent cx="5334000" cy="3128836"/>
+            <wp:effectExtent b="0" l="0" r="0" t="0"/>
+            <wp:docPr descr="" title="fig:" id="156" name="Picture"/>
+            <a:graphic>
+              <a:graphicData uri="http://schemas.openxmlformats.org/drawingml/2006/picture">
+                <pic:pic>
+                  <pic:nvPicPr>
+                    <pic:cNvPr descr="C:\Users\liu20\AppData\Roaming\Typora\typora-user-images\image-20241202103909203.png" id="157" name="Picture"/>
+                    <pic:cNvPicPr>
+                      <a:picLocks noChangeArrowheads="1" noChangeAspect="1"/>
+                    </pic:cNvPicPr>
+                  </pic:nvPicPr>
+                  <pic:blipFill>
+                    <a:blip r:embed="rId155"/>
+                    <a:stretch>
+                      <a:fillRect/>
+                    </a:stretch>
+                  </pic:blipFill>
+                  <pic:spPr bwMode="auto">
+                    <a:xfrm>
+                      <a:off x="0" y="0"/>
+                      <a:ext cx="5334000" cy="3128836"/>
+                    </a:xfrm>
+                    <a:prstGeom prst="rect">
+                      <a:avLst/>
+                    </a:prstGeom>
+                    <a:noFill/>
+                    <a:ln w="9525">
+                      <a:noFill/>
+                      <a:headEnd/>
+                      <a:tailEnd/>
+                    </a:ln>
+                  </pic:spPr>
+                </pic:pic>
+              </a:graphicData>
+            </a:graphic>
+          </wp:inline>
+        </w:drawing>
+      </w:r>
+    </w:p>
+    <w:p>
+      <w:pPr>
+        <w:pStyle w:val="BodyText"/>
+      </w:pPr>
+      <w:r>
+        <w:t xml:space="preserve">Once the final boss is defeated and the player leaves the level, the player will enter the ending scene.</w:t>
+      </w:r>
+    </w:p>
+    <w:p>
+      <w:pPr>
+        <w:numPr>
+          <w:ilvl w:val="0"/>
+          <w:numId w:val="1055"/>
+        </w:numPr>
+      </w:pPr>
+      <w:r>
+        <w:rPr>
+          <w:bCs/>
+          <w:b/>
+        </w:rPr>
+        <w:t xml:space="preserve">Action</w:t>
+      </w:r>
+      <w:r>
+        <w:t xml:space="preserve">: Press and release Q during ending scene.</w:t>
+      </w:r>
+    </w:p>
+    <w:p>
+      <w:pPr>
+        <w:numPr>
+          <w:ilvl w:val="0"/>
+          <w:numId w:val="1055"/>
+        </w:numPr>
+      </w:pPr>
+      <w:r>
+        <w:rPr>
+          <w:bCs/>
+          <w:b/>
+        </w:rPr>
+        <w:t xml:space="preserve">Outcome</w:t>
+      </w:r>
+      <w:r>
+        <w:t xml:space="preserve">: Return to the main menu.</w:t>
+      </w:r>
+    </w:p>
+    <w:bookmarkEnd w:id="158"/>
+    <w:bookmarkStart w:id="159" w:name="miscellaneous-3"/>
+    <w:p>
+      <w:pPr>
+        <w:pStyle w:val="Heading2"/>
+      </w:pPr>
+      <w:r>
+        <w:t xml:space="preserve">Miscellaneous</w:t>
+      </w:r>
+    </w:p>
+    <w:p>
+      <w:pPr>
+        <w:numPr>
+          <w:ilvl w:val="0"/>
+          <w:numId w:val="1056"/>
+        </w:numPr>
+      </w:pPr>
+      <w:r>
+        <w:rPr>
+          <w:bCs/>
+          <w:b/>
+        </w:rPr>
+        <w:t xml:space="preserve">Action</w:t>
+      </w:r>
+      <w:r>
+        <w:t xml:space="preserve">: Hold left click during game scene.</w:t>
+      </w:r>
+    </w:p>
+    <w:p>
+      <w:pPr>
+        <w:numPr>
+          <w:ilvl w:val="0"/>
+          <w:numId w:val="1056"/>
+        </w:numPr>
+      </w:pPr>
+      <w:r>
+        <w:rPr>
+          <w:bCs/>
+          <w:b/>
+        </w:rPr>
+        <w:t xml:space="preserve">Outcome</w:t>
+      </w:r>
+      <w:r>
+        <w:t xml:space="preserve">: The gun will now continuously fire if the left click key is held.</w:t>
+      </w:r>
+    </w:p>
+    <w:p>
+      <w:pPr>
+        <w:numPr>
+          <w:ilvl w:val="0"/>
+          <w:numId w:val="1056"/>
+        </w:numPr>
+      </w:pPr>
+      <w:r>
+        <w:rPr>
+          <w:bCs/>
+          <w:b/>
+        </w:rPr>
+        <w:t xml:space="preserve">Action</w:t>
+      </w:r>
+      <w:r>
+        <w:t xml:space="preserve">: Enter a new map or new scene.</w:t>
+      </w:r>
+    </w:p>
+    <w:p>
+      <w:pPr>
+        <w:numPr>
+          <w:ilvl w:val="0"/>
+          <w:numId w:val="1056"/>
+        </w:numPr>
+      </w:pPr>
+      <w:r>
+        <w:rPr>
+          <w:bCs/>
+          <w:b/>
+        </w:rPr>
+        <w:t xml:space="preserve">Outcome</w:t>
+      </w:r>
+      <w:r>
+        <w:t xml:space="preserve">: There will be a fading in/out effect.</w:t>
+      </w:r>
+    </w:p>
+    <w:p>
+      <w:pPr>
+        <w:pStyle w:val="FirstParagraph"/>
+      </w:pPr>
+    </w:p>
+    <w:bookmarkEnd w:id="159"/>
+    <w:bookmarkEnd w:id="160"/>
     <w:sectPr/>
   </w:body>
 </w:document>
@@ -4348,6 +5917,54 @@
     <w:abstractNumId w:val="991"/>
   </w:num>
   <w:num w:numId="1040">
+    <w:abstractNumId w:val="991"/>
+  </w:num>
+  <w:num w:numId="1041">
+    <w:abstractNumId w:val="991"/>
+  </w:num>
+  <w:num w:numId="1042">
+    <w:abstractNumId w:val="991"/>
+  </w:num>
+  <w:num w:numId="1043">
+    <w:abstractNumId w:val="991"/>
+  </w:num>
+  <w:num w:numId="1044">
+    <w:abstractNumId w:val="991"/>
+  </w:num>
+  <w:num w:numId="1045">
+    <w:abstractNumId w:val="991"/>
+  </w:num>
+  <w:num w:numId="1046">
+    <w:abstractNumId w:val="991"/>
+  </w:num>
+  <w:num w:numId="1047">
+    <w:abstractNumId w:val="991"/>
+  </w:num>
+  <w:num w:numId="1048">
+    <w:abstractNumId w:val="991"/>
+  </w:num>
+  <w:num w:numId="1049">
+    <w:abstractNumId w:val="991"/>
+  </w:num>
+  <w:num w:numId="1050">
+    <w:abstractNumId w:val="991"/>
+  </w:num>
+  <w:num w:numId="1051">
+    <w:abstractNumId w:val="991"/>
+  </w:num>
+  <w:num w:numId="1052">
+    <w:abstractNumId w:val="991"/>
+  </w:num>
+  <w:num w:numId="1053">
+    <w:abstractNumId w:val="991"/>
+  </w:num>
+  <w:num w:numId="1054">
+    <w:abstractNumId w:val="991"/>
+  </w:num>
+  <w:num w:numId="1055">
+    <w:abstractNumId w:val="991"/>
+  </w:num>
+  <w:num w:numId="1056">
     <w:abstractNumId w:val="991"/>
   </w:num>
 </w:numbering>

</xml_diff>